<commit_message>
TALLER DE DERECHOS DE AUTOR
Se completo los ejemplos de licencias.
</commit_message>
<xml_diff>
--- a/arquitectura.docx
+++ b/arquitectura.docx
@@ -946,7 +946,7 @@
           <w:color w:val="auto"/>
           <w:sz w:val="22"/>
           <w:szCs w:val="22"/>
-          <w:lang w:val="es-ES" w:eastAsia="en-US"/>
+          <w:lang w:val="es-ES" w:eastAsia="en-US" w:bidi="es-ES"/>
         </w:rPr>
         <w:id w:val="800816022"/>
         <w:docPartObj>
@@ -959,7 +959,7 @@
           <w:rFonts w:ascii="Calibri" w:eastAsia="Calibri" w:hAnsi="Calibri" w:cs="Calibri"/>
           <w:b/>
           <w:bCs/>
-          <w:lang w:eastAsia="es-ES" w:bidi="es-ES"/>
+          <w:lang w:eastAsia="es-ES"/>
         </w:rPr>
       </w:sdtEndPr>
       <w:sdtContent>
@@ -2980,6 +2980,7 @@
                 <w:b w:val="0"/>
               </w:rPr>
             </w:pPr>
+            <w:bookmarkStart w:id="6" w:name="_GoBack" w:colFirst="2" w:colLast="2"/>
             <w:r>
               <w:rPr>
                 <w:rFonts w:ascii="Times New Roman" w:hAnsi="Times New Roman" w:cs="Times New Roman"/>
@@ -3039,6 +3040,22 @@
                 <w:rFonts w:ascii="Times New Roman" w:hAnsi="Times New Roman" w:cs="Times New Roman"/>
               </w:rPr>
               <w:t>Kernel de Linux</w:t>
+            </w:r>
+          </w:p>
+          <w:p>
+            <w:pPr>
+              <w:spacing w:line="276" w:lineRule="auto"/>
+              <w:jc w:val="both"/>
+              <w:cnfStyle w:val="000000100000" w:firstRow="0" w:lastRow="0" w:firstColumn="0" w:lastColumn="0" w:oddVBand="0" w:evenVBand="0" w:oddHBand="1" w:evenHBand="0" w:firstRowFirstColumn="0" w:firstRowLastColumn="0" w:lastRowFirstColumn="0" w:lastRowLastColumn="0"/>
+              <w:rPr>
+                <w:rFonts w:ascii="Times New Roman" w:hAnsi="Times New Roman" w:cs="Times New Roman"/>
+              </w:rPr>
+            </w:pPr>
+            <w:r>
+              <w:rPr>
+                <w:rFonts w:ascii="Times New Roman" w:hAnsi="Times New Roman" w:cs="Times New Roman"/>
+              </w:rPr>
+              <w:t>Mozilla Firefox</w:t>
             </w:r>
           </w:p>
         </w:tc>
@@ -3264,6 +3281,12 @@
                 <w:rFonts w:ascii="Times New Roman" w:hAnsi="Times New Roman" w:cs="Times New Roman"/>
               </w:rPr>
             </w:pPr>
+            <w:r>
+              <w:rPr>
+                <w:rFonts w:ascii="Times New Roman" w:hAnsi="Times New Roman" w:cs="Times New Roman"/>
+              </w:rPr>
+              <w:t>GPL Free Software</w:t>
+            </w:r>
           </w:p>
         </w:tc>
       </w:tr>
@@ -3339,6 +3362,12 @@
                 <w:rFonts w:ascii="Times New Roman" w:hAnsi="Times New Roman" w:cs="Times New Roman"/>
               </w:rPr>
             </w:pPr>
+            <w:r>
+              <w:rPr>
+                <w:rFonts w:ascii="Times New Roman" w:hAnsi="Times New Roman" w:cs="Times New Roman"/>
+              </w:rPr>
+              <w:t>Powered by debian GNU/Linux</w:t>
+            </w:r>
           </w:p>
         </w:tc>
       </w:tr>
@@ -3423,6 +3452,28 @@
                 <w:rFonts w:ascii="Times New Roman" w:hAnsi="Times New Roman" w:cs="Times New Roman"/>
               </w:rPr>
             </w:pPr>
+            <w:r>
+              <w:rPr>
+                <w:rFonts w:ascii="Times New Roman" w:hAnsi="Times New Roman" w:cs="Times New Roman"/>
+              </w:rPr>
+              <w:t>Free BSD</w:t>
+            </w:r>
+          </w:p>
+          <w:p>
+            <w:pPr>
+              <w:spacing w:line="276" w:lineRule="auto"/>
+              <w:jc w:val="both"/>
+              <w:cnfStyle w:val="000000000000" w:firstRow="0" w:lastRow="0" w:firstColumn="0" w:lastColumn="0" w:oddVBand="0" w:evenVBand="0" w:oddHBand="0" w:evenHBand="0" w:firstRowFirstColumn="0" w:firstRowLastColumn="0" w:lastRowFirstColumn="0" w:lastRowLastColumn="0"/>
+              <w:rPr>
+                <w:rFonts w:ascii="Times New Roman" w:hAnsi="Times New Roman" w:cs="Times New Roman"/>
+              </w:rPr>
+            </w:pPr>
+            <w:r>
+              <w:rPr>
+                <w:rFonts w:ascii="Times New Roman" w:hAnsi="Times New Roman" w:cs="Times New Roman"/>
+              </w:rPr>
+              <w:t>Net BSD</w:t>
+            </w:r>
           </w:p>
         </w:tc>
       </w:tr>
@@ -3492,6 +3543,12 @@
                 <w:rFonts w:ascii="Times New Roman" w:hAnsi="Times New Roman" w:cs="Times New Roman"/>
               </w:rPr>
             </w:pPr>
+            <w:r>
+              <w:rPr>
+                <w:rFonts w:ascii="Times New Roman" w:hAnsi="Times New Roman" w:cs="Times New Roman"/>
+              </w:rPr>
+              <w:t>Mozilla</w:t>
+            </w:r>
           </w:p>
         </w:tc>
       </w:tr>
@@ -3565,6 +3622,68 @@
                 <w:rFonts w:ascii="Times New Roman" w:hAnsi="Times New Roman" w:cs="Times New Roman"/>
               </w:rPr>
             </w:pPr>
+            <w:r>
+              <w:rPr>
+                <w:rFonts w:ascii="Times New Roman" w:hAnsi="Times New Roman" w:cs="Times New Roman"/>
+              </w:rPr>
+              <w:lastRenderedPageBreak/>
+              <w:t>Gnome</w:t>
+            </w:r>
+          </w:p>
+          <w:p>
+            <w:pPr>
+              <w:spacing w:line="276" w:lineRule="auto"/>
+              <w:jc w:val="both"/>
+              <w:cnfStyle w:val="000000000000" w:firstRow="0" w:lastRow="0" w:firstColumn="0" w:lastColumn="0" w:oddVBand="0" w:evenVBand="0" w:oddHBand="0" w:evenHBand="0" w:firstRowFirstColumn="0" w:firstRowLastColumn="0" w:lastRowFirstColumn="0" w:lastRowLastColumn="0"/>
+              <w:rPr>
+                <w:rFonts w:ascii="Times New Roman" w:hAnsi="Times New Roman" w:cs="Times New Roman"/>
+              </w:rPr>
+            </w:pPr>
+            <w:r>
+              <w:rPr>
+                <w:rFonts w:ascii="Times New Roman" w:hAnsi="Times New Roman" w:cs="Times New Roman"/>
+              </w:rPr>
+              <w:t>Unix</w:t>
+            </w:r>
+          </w:p>
+          <w:p>
+            <w:pPr>
+              <w:spacing w:line="276" w:lineRule="auto"/>
+              <w:jc w:val="both"/>
+              <w:cnfStyle w:val="000000000000" w:firstRow="0" w:lastRow="0" w:firstColumn="0" w:lastColumn="0" w:oddVBand="0" w:evenVBand="0" w:oddHBand="0" w:evenHBand="0" w:firstRowFirstColumn="0" w:firstRowLastColumn="0" w:lastRowFirstColumn="0" w:lastRowLastColumn="0"/>
+              <w:rPr>
+                <w:rFonts w:ascii="Times New Roman" w:hAnsi="Times New Roman" w:cs="Times New Roman"/>
+                <w:i/>
+              </w:rPr>
+            </w:pPr>
+            <w:r>
+              <w:rPr>
+                <w:rStyle w:val="nfasis"/>
+                <w:rFonts w:ascii="Times New Roman" w:hAnsi="Times New Roman" w:cs="Times New Roman"/>
+                <w:szCs w:val="34"/>
+                <w:shd w:val="clear" w:color="auto" w:fill="F7F7F7"/>
+              </w:rPr>
+              <w:lastRenderedPageBreak/>
+              <w:t>X </w:t>
+            </w:r>
+            <w:r>
+              <w:rPr>
+                <w:rFonts w:ascii="Times New Roman" w:hAnsi="Times New Roman" w:cs="Times New Roman"/>
+                <w:i/>
+                <w:szCs w:val="34"/>
+                <w:shd w:val="clear" w:color="auto" w:fill="F7F7F7"/>
+              </w:rPr>
+              <w:t> </w:t>
+            </w:r>
+            <w:r>
+              <w:rPr>
+                <w:rStyle w:val="nfasis"/>
+                <w:rFonts w:ascii="Times New Roman" w:hAnsi="Times New Roman" w:cs="Times New Roman"/>
+                <w:szCs w:val="34"/>
+                <w:shd w:val="clear" w:color="auto" w:fill="F7F7F7"/>
+              </w:rPr>
+              <w:t>Windows System</w:t>
+            </w:r>
           </w:p>
         </w:tc>
       </w:tr>
@@ -3635,6 +3754,22 @@
                 <w:rFonts w:ascii="Times New Roman" w:hAnsi="Times New Roman" w:cs="Times New Roman"/>
               </w:rPr>
             </w:pPr>
+            <w:r>
+              <w:rPr>
+                <w:rFonts w:ascii="Times New Roman" w:hAnsi="Times New Roman" w:cs="Times New Roman"/>
+              </w:rPr>
+              <w:t>Unix</w:t>
+            </w:r>
+          </w:p>
+          <w:p>
+            <w:pPr>
+              <w:spacing w:line="276" w:lineRule="auto"/>
+              <w:jc w:val="both"/>
+              <w:cnfStyle w:val="000000100000" w:firstRow="0" w:lastRow="0" w:firstColumn="0" w:lastColumn="0" w:oddVBand="0" w:evenVBand="0" w:oddHBand="1" w:evenHBand="0" w:firstRowFirstColumn="0" w:firstRowLastColumn="0" w:lastRowFirstColumn="0" w:lastRowLastColumn="0"/>
+              <w:rPr>
+                <w:rFonts w:ascii="Times New Roman" w:hAnsi="Times New Roman" w:cs="Times New Roman"/>
+              </w:rPr>
+            </w:pPr>
           </w:p>
         </w:tc>
       </w:tr>
@@ -3701,6 +3836,28 @@
                 <w:rFonts w:ascii="Times New Roman" w:hAnsi="Times New Roman" w:cs="Times New Roman"/>
               </w:rPr>
             </w:pPr>
+            <w:r>
+              <w:rPr>
+                <w:rFonts w:ascii="Times New Roman" w:hAnsi="Times New Roman" w:cs="Times New Roman"/>
+              </w:rPr>
+              <w:t>Open office</w:t>
+            </w:r>
+          </w:p>
+          <w:p>
+            <w:pPr>
+              <w:spacing w:line="276" w:lineRule="auto"/>
+              <w:jc w:val="both"/>
+              <w:cnfStyle w:val="000000000000" w:firstRow="0" w:lastRow="0" w:firstColumn="0" w:lastColumn="0" w:oddVBand="0" w:evenVBand="0" w:oddHBand="0" w:evenHBand="0" w:firstRowFirstColumn="0" w:firstRowLastColumn="0" w:lastRowFirstColumn="0" w:lastRowLastColumn="0"/>
+              <w:rPr>
+                <w:rFonts w:ascii="Times New Roman" w:hAnsi="Times New Roman" w:cs="Times New Roman"/>
+              </w:rPr>
+            </w:pPr>
+            <w:r>
+              <w:rPr>
+                <w:rFonts w:ascii="Times New Roman" w:hAnsi="Times New Roman" w:cs="Times New Roman"/>
+              </w:rPr>
+              <w:t>primeras versiones de internet explorer</w:t>
+            </w:r>
           </w:p>
         </w:tc>
       </w:tr>
@@ -3768,7 +3925,39 @@
               <w:rPr>
                 <w:rFonts w:ascii="Times New Roman" w:hAnsi="Times New Roman" w:cs="Times New Roman"/>
               </w:rPr>
-              <w:t>CCleaner, Adobe Flash o Adobe Reader</w:t>
+              <w:t xml:space="preserve">CCleaner, </w:t>
+            </w:r>
+          </w:p>
+          <w:p>
+            <w:pPr>
+              <w:spacing w:line="276" w:lineRule="auto"/>
+              <w:jc w:val="both"/>
+              <w:cnfStyle w:val="000000100000" w:firstRow="0" w:lastRow="0" w:firstColumn="0" w:lastColumn="0" w:oddVBand="0" w:evenVBand="0" w:oddHBand="1" w:evenHBand="0" w:firstRowFirstColumn="0" w:firstRowLastColumn="0" w:lastRowFirstColumn="0" w:lastRowLastColumn="0"/>
+              <w:rPr>
+                <w:rFonts w:ascii="Times New Roman" w:hAnsi="Times New Roman" w:cs="Times New Roman"/>
+              </w:rPr>
+            </w:pPr>
+            <w:r>
+              <w:rPr>
+                <w:rFonts w:ascii="Times New Roman" w:hAnsi="Times New Roman" w:cs="Times New Roman"/>
+              </w:rPr>
+              <w:t>Adobe Flash o Adobe Reader</w:t>
+            </w:r>
+          </w:p>
+          <w:p>
+            <w:pPr>
+              <w:spacing w:line="276" w:lineRule="auto"/>
+              <w:jc w:val="both"/>
+              <w:cnfStyle w:val="000000100000" w:firstRow="0" w:lastRow="0" w:firstColumn="0" w:lastColumn="0" w:oddVBand="0" w:evenVBand="0" w:oddHBand="1" w:evenHBand="0" w:firstRowFirstColumn="0" w:firstRowLastColumn="0" w:lastRowFirstColumn="0" w:lastRowLastColumn="0"/>
+              <w:rPr>
+                <w:rFonts w:ascii="Times New Roman" w:hAnsi="Times New Roman" w:cs="Times New Roman"/>
+              </w:rPr>
+            </w:pPr>
+            <w:r>
+              <w:rPr>
+                <w:rFonts w:ascii="Times New Roman" w:hAnsi="Times New Roman" w:cs="Times New Roman"/>
+              </w:rPr>
+              <w:t>Internet Explorer</w:t>
             </w:r>
           </w:p>
         </w:tc>
@@ -3842,6 +4031,12 @@
                 <w:rFonts w:ascii="Times New Roman" w:hAnsi="Times New Roman" w:cs="Times New Roman"/>
               </w:rPr>
             </w:pPr>
+            <w:r>
+              <w:rPr>
+                <w:rFonts w:ascii="Times New Roman" w:hAnsi="Times New Roman" w:cs="Times New Roman"/>
+              </w:rPr>
+              <w:t>Open suse</w:t>
+            </w:r>
           </w:p>
         </w:tc>
       </w:tr>
@@ -3983,6 +4178,12 @@
                 <w:rFonts w:ascii="Times New Roman" w:hAnsi="Times New Roman" w:cs="Times New Roman"/>
               </w:rPr>
             </w:pPr>
+            <w:r>
+              <w:rPr>
+                <w:rFonts w:ascii="Times New Roman" w:hAnsi="Times New Roman" w:cs="Times New Roman"/>
+              </w:rPr>
+              <w:t>Juegos como Doom, Programas utilitarios</w:t>
+            </w:r>
           </w:p>
         </w:tc>
       </w:tr>
@@ -4052,6 +4253,12 @@
                 <w:rFonts w:ascii="Times New Roman" w:hAnsi="Times New Roman" w:cs="Times New Roman"/>
               </w:rPr>
             </w:pPr>
+            <w:r>
+              <w:rPr>
+                <w:rFonts w:ascii="Times New Roman" w:hAnsi="Times New Roman" w:cs="Times New Roman"/>
+              </w:rPr>
+              <w:t>Careware,</w:t>
+            </w:r>
           </w:p>
         </w:tc>
       </w:tr>
@@ -4127,6 +4334,44 @@
                 <w:rFonts w:ascii="Times New Roman" w:hAnsi="Times New Roman" w:cs="Times New Roman"/>
               </w:rPr>
             </w:pPr>
+            <w:r>
+              <w:rPr>
+                <w:rFonts w:ascii="Times New Roman" w:hAnsi="Times New Roman" w:cs="Times New Roman"/>
+              </w:rPr>
+              <w:t>LOOM</w:t>
+            </w:r>
+          </w:p>
+          <w:p>
+            <w:pPr>
+              <w:spacing w:line="276" w:lineRule="auto"/>
+              <w:jc w:val="both"/>
+              <w:cnfStyle w:val="000000000000" w:firstRow="0" w:lastRow="0" w:firstColumn="0" w:lastColumn="0" w:oddVBand="0" w:evenVBand="0" w:oddHBand="0" w:evenHBand="0" w:firstRowFirstColumn="0" w:firstRowLastColumn="0" w:lastRowFirstColumn="0" w:lastRowLastColumn="0"/>
+              <w:rPr>
+                <w:rFonts w:ascii="Times New Roman" w:hAnsi="Times New Roman" w:cs="Times New Roman"/>
+              </w:rPr>
+            </w:pPr>
+            <w:r>
+              <w:rPr>
+                <w:rFonts w:ascii="Times New Roman" w:hAnsi="Times New Roman" w:cs="Times New Roman"/>
+              </w:rPr>
+              <w:t>Mortal Combat</w:t>
+            </w:r>
+          </w:p>
+          <w:p>
+            <w:pPr>
+              <w:spacing w:line="276" w:lineRule="auto"/>
+              <w:jc w:val="both"/>
+              <w:cnfStyle w:val="000000000000" w:firstRow="0" w:lastRow="0" w:firstColumn="0" w:lastColumn="0" w:oddVBand="0" w:evenVBand="0" w:oddHBand="0" w:evenHBand="0" w:firstRowFirstColumn="0" w:firstRowLastColumn="0" w:lastRowFirstColumn="0" w:lastRowLastColumn="0"/>
+              <w:rPr>
+                <w:rFonts w:ascii="Times New Roman" w:hAnsi="Times New Roman" w:cs="Times New Roman"/>
+              </w:rPr>
+            </w:pPr>
+            <w:r>
+              <w:rPr>
+                <w:rFonts w:ascii="Times New Roman" w:hAnsi="Times New Roman" w:cs="Times New Roman"/>
+              </w:rPr>
+              <w:t>Monkey Island</w:t>
+            </w:r>
           </w:p>
         </w:tc>
       </w:tr>
@@ -4203,6 +4448,23 @@
                 <w:rFonts w:ascii="Times New Roman" w:hAnsi="Times New Roman" w:cs="Times New Roman"/>
               </w:rPr>
             </w:pPr>
+            <w:r>
+              <w:rPr>
+                <w:rFonts w:ascii="Times New Roman" w:hAnsi="Times New Roman" w:cs="Times New Roman"/>
+              </w:rPr>
+              <w:lastRenderedPageBreak/>
+              <w:t>careWare</w:t>
+            </w:r>
+          </w:p>
+          <w:p>
+            <w:pPr>
+              <w:spacing w:line="276" w:lineRule="auto"/>
+              <w:jc w:val="both"/>
+              <w:cnfStyle w:val="000000100000" w:firstRow="0" w:lastRow="0" w:firstColumn="0" w:lastColumn="0" w:oddVBand="0" w:evenVBand="0" w:oddHBand="1" w:evenHBand="0" w:firstRowFirstColumn="0" w:firstRowLastColumn="0" w:lastRowFirstColumn="0" w:lastRowLastColumn="0"/>
+              <w:rPr>
+                <w:rFonts w:ascii="Times New Roman" w:hAnsi="Times New Roman" w:cs="Times New Roman"/>
+              </w:rPr>
+            </w:pPr>
           </w:p>
         </w:tc>
       </w:tr>
@@ -4270,6 +4532,12 @@
                 <w:rFonts w:ascii="Times New Roman" w:hAnsi="Times New Roman" w:cs="Times New Roman"/>
               </w:rPr>
             </w:pPr>
+            <w:r>
+              <w:rPr>
+                <w:rFonts w:ascii="Times New Roman" w:hAnsi="Times New Roman" w:cs="Times New Roman"/>
+              </w:rPr>
+              <w:t xml:space="preserve">Microsoft Office, Itunes </w:t>
+            </w:r>
           </w:p>
         </w:tc>
       </w:tr>
@@ -4333,9 +4601,16 @@
                 <w:rFonts w:ascii="Times New Roman" w:hAnsi="Times New Roman" w:cs="Times New Roman"/>
               </w:rPr>
             </w:pPr>
+            <w:r>
+              <w:rPr>
+                <w:rFonts w:ascii="Times New Roman" w:hAnsi="Times New Roman" w:cs="Times New Roman"/>
+              </w:rPr>
+              <w:t>Dreamveawer, flash, Office</w:t>
+            </w:r>
           </w:p>
         </w:tc>
       </w:tr>
+      <w:bookmarkEnd w:id="6"/>
     </w:tbl>
     <w:p>
       <w:pPr>
@@ -4364,11 +4639,11 @@
         </w:numPr>
         <w:ind w:left="284"/>
       </w:pPr>
-      <w:bookmarkStart w:id="6" w:name="_Toc517613647"/>
+      <w:bookmarkStart w:id="7" w:name="_Toc517613647"/>
       <w:r>
         <w:t>HACIENDO USO DE DIAGRAMAS DE DESPLIEGUE, PAQUETES Y COMPONENTES EXPLIQUE LA ARQUITECTURA DEL PRODUCTO QUE IMPLEMENTARÁ, JUNTO CON LAS TECNOLOGÍAS SELECCIONADAS.</w:t>
       </w:r>
-      <w:bookmarkEnd w:id="6"/>
+      <w:bookmarkEnd w:id="7"/>
     </w:p>
     <w:p/>
     <w:p/>
@@ -4401,7 +4676,7 @@
       <w:r>
         <w:rPr>
           <w:noProof/>
-          <w:lang w:eastAsia="es-CO"/>
+          <w:lang w:val="es-CO" w:eastAsia="es-CO" w:bidi="ar-SA"/>
         </w:rPr>
         <w:lastRenderedPageBreak/>
         <w:drawing>
@@ -4420,7 +4695,7 @@
                     <pic:cNvPicPr/>
                   </pic:nvPicPr>
                   <pic:blipFill>
-                    <a:blip r:embed="rId5"/>
+                    <a:blip r:embed="rId7"/>
                     <a:stretch>
                       <a:fillRect/>
                     </a:stretch>
@@ -4451,7 +4726,7 @@
         <w:ind w:left="284"/>
         <w:jc w:val="both"/>
       </w:pPr>
-      <w:bookmarkStart w:id="7" w:name="_Toc517613648"/>
+      <w:bookmarkStart w:id="8" w:name="_Toc517613648"/>
       <w:r>
         <w:lastRenderedPageBreak/>
         <w:t>ELABORE UNA TABLA CON EL NOMBRE CADA UNA DE LAS TECNOLOGÍAS, FRAMEWORKS, LENGUAJES DE PROGRAMACIÓN, ETC QUE USARÁ Y EL RESPECTIVO TIPO DE LICENCIA DE SOFTWARE PARA CADA UNA</w:t>
@@ -4459,7 +4734,7 @@
       <w:r>
         <w:t>.</w:t>
       </w:r>
-      <w:bookmarkEnd w:id="7"/>
+      <w:bookmarkEnd w:id="8"/>
     </w:p>
     <w:tbl>
       <w:tblPr>
@@ -5687,12 +5962,12 @@
         </w:numPr>
         <w:ind w:left="284"/>
       </w:pPr>
-      <w:bookmarkStart w:id="8" w:name="_Toc517613649"/>
+      <w:bookmarkStart w:id="9" w:name="_Toc517613649"/>
       <w:r>
         <w:lastRenderedPageBreak/>
         <w:t>ESTIME EL COSTO DE USAR LAS TECNOLOGÍAS SELECCIONADAS EN SU PROYECTO.</w:t>
       </w:r>
-      <w:bookmarkEnd w:id="8"/>
+      <w:bookmarkEnd w:id="9"/>
     </w:p>
     <w:p>
       <w:pPr>
@@ -5703,11 +5978,11 @@
         </w:numPr>
         <w:ind w:left="284"/>
       </w:pPr>
-      <w:bookmarkStart w:id="9" w:name="_Toc517613650"/>
+      <w:bookmarkStart w:id="10" w:name="_Toc517613650"/>
       <w:r>
         <w:t>ESTIME EL COSTO TOTAL DEL SISTEMA DE INFORMACIÓN QUE CONSTRUIRÁ.</w:t>
       </w:r>
-      <w:bookmarkEnd w:id="9"/>
+      <w:bookmarkEnd w:id="10"/>
     </w:p>
     <w:p>
       <w:pPr>
@@ -5729,11 +6004,11 @@
           <w:rFonts w:asciiTheme="minorHAnsi" w:hAnsiTheme="minorHAnsi" w:cs="Calibri"/>
         </w:rPr>
       </w:pPr>
-      <w:bookmarkStart w:id="10" w:name="_Toc517613651"/>
+      <w:bookmarkStart w:id="11" w:name="_Toc517613651"/>
       <w:r>
         <w:t>DEFINA LAS CONDICIONES DE USO Y MODELO DE MERCADEO. CONSIDERE LA IDEA DE HACER SU SI FLEXIBLE, POSIBILITANDO ASÍ AMPLIAR EL PÚBLICO OBJETIVO.</w:t>
       </w:r>
-      <w:bookmarkEnd w:id="10"/>
+      <w:bookmarkEnd w:id="11"/>
     </w:p>
     <w:p>
       <w:pPr>
@@ -5995,8 +6270,6 @@
           <w:rFonts w:ascii="Times New Roman" w:hAnsi="Times New Roman" w:cs="Times New Roman"/>
         </w:rPr>
       </w:pPr>
-      <w:bookmarkStart w:id="11" w:name="_GoBack"/>
-      <w:bookmarkEnd w:id="11"/>
     </w:p>
     <w:p>
       <w:pPr>
@@ -6054,7 +6327,7 @@
           <w:rFonts w:ascii="Times New Roman" w:hAnsi="Times New Roman" w:cs="Times New Roman"/>
         </w:rPr>
       </w:pPr>
-      <w:hyperlink r:id="rId6" w:history="1">
+      <w:hyperlink r:id="rId8" w:history="1">
         <w:r>
           <w:rPr>
             <w:rStyle w:val="Hipervnculo"/>
@@ -6081,7 +6354,7 @@
           <w:rFonts w:ascii="Times New Roman" w:hAnsi="Times New Roman" w:cs="Times New Roman"/>
         </w:rPr>
       </w:pPr>
-      <w:hyperlink r:id="rId7" w:history="1">
+      <w:hyperlink r:id="rId9" w:history="1">
         <w:r>
           <w:rPr>
             <w:rStyle w:val="Hipervnculo"/>
@@ -6108,7 +6381,7 @@
           <w:rFonts w:ascii="Times New Roman" w:hAnsi="Times New Roman" w:cs="Times New Roman"/>
         </w:rPr>
       </w:pPr>
-      <w:hyperlink r:id="rId8" w:history="1">
+      <w:hyperlink r:id="rId10" w:history="1">
         <w:r>
           <w:rPr>
             <w:rStyle w:val="Hipervnculo"/>
@@ -6126,7 +6399,7 @@
           <w:rFonts w:ascii="Times New Roman" w:hAnsi="Times New Roman" w:cs="Times New Roman"/>
         </w:rPr>
       </w:pPr>
-      <w:hyperlink r:id="rId9" w:history="1">
+      <w:hyperlink r:id="rId11" w:history="1">
         <w:r>
           <w:rPr>
             <w:rStyle w:val="Hipervnculo"/>
@@ -6147,7 +6420,7 @@
     </w:p>
     <w:p/>
     <w:sectPr>
-      <w:footerReference w:type="default" r:id="rId10"/>
+      <w:footerReference w:type="default" r:id="rId12"/>
       <w:pgSz w:w="12240" w:h="15840"/>
       <w:pgMar w:top="1417" w:right="1701" w:bottom="1417" w:left="1701" w:header="708" w:footer="708" w:gutter="0"/>
       <w:cols w:space="708"/>
@@ -6155,6 +6428,25 @@
     </w:sectPr>
   </w:body>
 </w:document>
+</file>
+
+<file path=word/endnotes.xml><?xml version="1.0" encoding="utf-8"?>
+<w:endnotes xmlns:wpc="http://schemas.microsoft.com/office/word/2010/wordprocessingCanvas" xmlns:cx="http://schemas.microsoft.com/office/drawing/2014/chartex" xmlns:mc="http://schemas.openxmlformats.org/markup-compatibility/2006" xmlns:o="urn:schemas-microsoft-com:office:office" xmlns:r="http://schemas.openxmlformats.org/officeDocument/2006/relationships" xmlns:m="http://schemas.openxmlformats.org/officeDocument/2006/math" xmlns:v="urn:schemas-microsoft-com:vml" xmlns:wp14="http://schemas.microsoft.com/office/word/2010/wordprocessingDrawing" xmlns:wp="http://schemas.openxmlformats.org/drawingml/2006/wordprocessingDrawing" xmlns:w10="urn:schemas-microsoft-com:office:word" xmlns:w="http://schemas.openxmlformats.org/wordprocessingml/2006/main" xmlns:w14="http://schemas.microsoft.com/office/word/2010/wordml" xmlns:w15="http://schemas.microsoft.com/office/word/2012/wordml" xmlns:w16se="http://schemas.microsoft.com/office/word/2015/wordml/symex" xmlns:wpg="http://schemas.microsoft.com/office/word/2010/wordprocessingGroup" xmlns:wpi="http://schemas.microsoft.com/office/word/2010/wordprocessingInk" xmlns:wne="http://schemas.microsoft.com/office/word/2006/wordml" xmlns:wps="http://schemas.microsoft.com/office/word/2010/wordprocessingShape" mc:Ignorable="w14 w15 w16se wp14">
+  <w:endnote w:type="separator" w:id="-1">
+    <w:p>
+      <w:r>
+        <w:separator/>
+      </w:r>
+    </w:p>
+  </w:endnote>
+  <w:endnote w:type="continuationSeparator" w:id="0">
+    <w:p>
+      <w:r>
+        <w:continuationSeparator/>
+      </w:r>
+    </w:p>
+  </w:endnote>
+</w:endnotes>
 </file>
 
 <file path=word/footer1.xml><?xml version="1.0" encoding="utf-8"?>
@@ -6209,7 +6501,7 @@
         <w:sz w:val="26"/>
         <w:szCs w:val="26"/>
       </w:rPr>
-      <w:t>11</w:t>
+      <w:t>7</w:t>
     </w:r>
     <w:r>
       <w:rPr>
@@ -6227,6 +6519,25 @@
     </w:pPr>
   </w:p>
 </w:ftr>
+</file>
+
+<file path=word/footnotes.xml><?xml version="1.0" encoding="utf-8"?>
+<w:footnotes xmlns:wpc="http://schemas.microsoft.com/office/word/2010/wordprocessingCanvas" xmlns:cx="http://schemas.microsoft.com/office/drawing/2014/chartex" xmlns:mc="http://schemas.openxmlformats.org/markup-compatibility/2006" xmlns:o="urn:schemas-microsoft-com:office:office" xmlns:r="http://schemas.openxmlformats.org/officeDocument/2006/relationships" xmlns:m="http://schemas.openxmlformats.org/officeDocument/2006/math" xmlns:v="urn:schemas-microsoft-com:vml" xmlns:wp14="http://schemas.microsoft.com/office/word/2010/wordprocessingDrawing" xmlns:wp="http://schemas.openxmlformats.org/drawingml/2006/wordprocessingDrawing" xmlns:w10="urn:schemas-microsoft-com:office:word" xmlns:w="http://schemas.openxmlformats.org/wordprocessingml/2006/main" xmlns:w14="http://schemas.microsoft.com/office/word/2010/wordml" xmlns:w15="http://schemas.microsoft.com/office/word/2012/wordml" xmlns:w16se="http://schemas.microsoft.com/office/word/2015/wordml/symex" xmlns:wpg="http://schemas.microsoft.com/office/word/2010/wordprocessingGroup" xmlns:wpi="http://schemas.microsoft.com/office/word/2010/wordprocessingInk" xmlns:wne="http://schemas.microsoft.com/office/word/2006/wordml" xmlns:wps="http://schemas.microsoft.com/office/word/2010/wordprocessingShape" mc:Ignorable="w14 w15 w16se wp14">
+  <w:footnote w:type="separator" w:id="-1">
+    <w:p>
+      <w:r>
+        <w:separator/>
+      </w:r>
+    </w:p>
+  </w:footnote>
+  <w:footnote w:type="continuationSeparator" w:id="0">
+    <w:p>
+      <w:r>
+        <w:continuationSeparator/>
+      </w:r>
+    </w:p>
+  </w:footnote>
+</w:footnotes>
 </file>
 
 <file path=word/numbering.xml><?xml version="1.0" encoding="utf-8"?>
@@ -8962,6 +9273,17 @@
       <w:lang w:val="es-CO" w:eastAsia="en-US" w:bidi="ar-SA"/>
     </w:rPr>
   </w:style>
+  <w:style w:type="character" w:styleId="nfasis">
+    <w:name w:val="Emphasis"/>
+    <w:basedOn w:val="Fuentedeprrafopredeter"/>
+    <w:uiPriority w:val="20"/>
+    <w:qFormat/>
+    <w:rsid w:val="006F32D3"/>
+    <w:rPr>
+      <w:i/>
+      <w:iCs/>
+    </w:rPr>
+  </w:style>
 </w:styles>
 </file>
 

</xml_diff>